<commit_message>
Added updated documents to delivrables
</commit_message>
<xml_diff>
--- a/Deliverables/DaneilSohler_ClientFeedback.docx
+++ b/Deliverables/DaneilSohler_ClientFeedback.docx
@@ -4,14 +4,21 @@
   <w:body>
     <w:p>
       <w:r>
+        <w:rPr>
+          <w:b/>
+          <w:bCs/>
+        </w:rPr>
         <w:t>10/5/22 Feedback</w:t>
       </w:r>
       <w:r>
+        <w:rPr>
+          <w:b/>
+          <w:bCs/>
+        </w:rPr>
         <w:t xml:space="preserve"> Blake .K</w:t>
       </w:r>
-      <w:r>
-        <w:br/>
-      </w:r>
+    </w:p>
+    <w:p>
       <w:r>
         <w:t>Recommended that each encounter should have</w:t>
       </w:r>
@@ -34,13 +41,31 @@
     </w:p>
     <w:p/>
     <w:p>
-      <w:r>
+      <w:pPr>
+        <w:rPr>
+          <w:b/>
+          <w:bCs/>
+        </w:rPr>
+      </w:pPr>
+      <w:r>
+        <w:rPr>
+          <w:b/>
+          <w:bCs/>
+        </w:rPr>
         <w:t xml:space="preserve">17/5/22 </w:t>
       </w:r>
       <w:r>
+        <w:rPr>
+          <w:b/>
+          <w:bCs/>
+        </w:rPr>
         <w:t>Feedback Josh .</w:t>
       </w:r>
       <w:r>
+        <w:rPr>
+          <w:b/>
+          <w:bCs/>
+        </w:rPr>
         <w:t xml:space="preserve">S </w:t>
       </w:r>
     </w:p>
@@ -59,10 +84,24 @@
     </w:p>
     <w:p/>
     <w:p>
-      <w:r>
+      <w:pPr>
+        <w:rPr>
+          <w:b/>
+          <w:bCs/>
+        </w:rPr>
+      </w:pPr>
+      <w:r>
+        <w:rPr>
+          <w:b/>
+          <w:bCs/>
+        </w:rPr>
         <w:t xml:space="preserve">17/5/22 </w:t>
       </w:r>
       <w:r>
+        <w:rPr>
+          <w:b/>
+          <w:bCs/>
+        </w:rPr>
         <w:t>Dan .D</w:t>
       </w:r>
     </w:p>
@@ -84,13 +123,33 @@
     </w:p>
     <w:p/>
     <w:p>
-      <w:r>
+      <w:pPr>
+        <w:rPr>
+          <w:b/>
+          <w:bCs/>
+        </w:rPr>
+      </w:pPr>
+      <w:r>
+        <w:rPr>
+          <w:b/>
+          <w:bCs/>
+        </w:rPr>
         <w:t xml:space="preserve">24/5/22 </w:t>
       </w:r>
-      <w:r>
+      <w:proofErr w:type="spellStart"/>
+      <w:r>
+        <w:rPr>
+          <w:b/>
+          <w:bCs/>
+        </w:rPr>
         <w:t>Micheal</w:t>
       </w:r>
-      <w:r>
+      <w:proofErr w:type="spellEnd"/>
+      <w:r>
+        <w:rPr>
+          <w:b/>
+          <w:bCs/>
+        </w:rPr>
         <w:t xml:space="preserve"> .W</w:t>
       </w:r>
     </w:p>
@@ -146,13 +205,53 @@
     </w:p>
     <w:p/>
     <w:p>
-      <w:r>
+      <w:pPr>
+        <w:rPr>
+          <w:b/>
+          <w:bCs/>
+        </w:rPr>
+      </w:pPr>
+      <w:r>
+        <w:rPr>
+          <w:b/>
+          <w:bCs/>
+        </w:rPr>
         <w:t>24/5/22 Blake .K</w:t>
       </w:r>
-    </w:p>
-    <w:p>
-      <w:r>
-        <w:t>Update wirframes in DAD, and any other changes since development</w:t>
+      <w:r>
+        <w:rPr>
+          <w:b/>
+          <w:bCs/>
+        </w:rPr>
+        <w:t xml:space="preserve"> (2</w:t>
+      </w:r>
+      <w:r>
+        <w:rPr>
+          <w:b/>
+          <w:bCs/>
+          <w:vertAlign w:val="superscript"/>
+        </w:rPr>
+        <w:t>nd</w:t>
+      </w:r>
+      <w:r>
+        <w:rPr>
+          <w:b/>
+          <w:bCs/>
+        </w:rPr>
+        <w:t xml:space="preserve"> round)</w:t>
+      </w:r>
+    </w:p>
+    <w:p>
+      <w:r>
+        <w:t xml:space="preserve">Update </w:t>
+      </w:r>
+      <w:proofErr w:type="spellStart"/>
+      <w:r>
+        <w:t>wirframes</w:t>
+      </w:r>
+      <w:proofErr w:type="spellEnd"/>
+      <w:r>
+        <w:t xml:space="preserve"> in DAD, and any other changes since development</w:t>
       </w:r>
     </w:p>
     <w:p>
@@ -184,6 +283,99 @@
         <w:t>In asset list, remove redundant files and re-arrange tabs (done to end, notes and purpose merged)</w:t>
       </w:r>
     </w:p>
+    <w:p/>
+    <w:p>
+      <w:pPr>
+        <w:rPr>
+          <w:b/>
+          <w:bCs/>
+        </w:rPr>
+      </w:pPr>
+      <w:r>
+        <w:rPr>
+          <w:b/>
+          <w:bCs/>
+        </w:rPr>
+        <w:t xml:space="preserve">31/05/22 </w:t>
+      </w:r>
+      <w:proofErr w:type="spellStart"/>
+      <w:r>
+        <w:rPr>
+          <w:b/>
+          <w:bCs/>
+        </w:rPr>
+        <w:t>Hamish</w:t>
+      </w:r>
+      <w:r>
+        <w:rPr>
+          <w:b/>
+          <w:bCs/>
+        </w:rPr>
+        <w:t>.R</w:t>
+      </w:r>
+      <w:proofErr w:type="spellEnd"/>
+    </w:p>
+    <w:p>
+      <w:r>
+        <w:t>Puzzles are clear to solve, but for some may take a minute to pick up</w:t>
+      </w:r>
+    </w:p>
+    <w:p>
+      <w:r>
+        <w:t>Colour association felt right</w:t>
+      </w:r>
+    </w:p>
+    <w:p>
+      <w:r>
+        <w:t>Confused with</w:t>
+      </w:r>
+      <w:r>
+        <w:t xml:space="preserve"> tick, thought it’d show when hovering over an object (re-write tutorial, be literal </w:t>
+      </w:r>
+      <w:r>
+        <w:t>in explanation</w:t>
+      </w:r>
+      <w:r>
+        <w:t>)</w:t>
+      </w:r>
+    </w:p>
+    <w:p>
+      <w:r>
+        <w:t>Mechanic felt fun, maybe better with more sequences</w:t>
+      </w:r>
+    </w:p>
+    <w:p>
+      <w:r>
+        <w:t>More up and down bob when scroll appears</w:t>
+      </w:r>
+    </w:p>
+    <w:p>
+      <w:r>
+        <w:t>Didn’t like tick, was initially confusing</w:t>
+      </w:r>
+    </w:p>
+    <w:p>
+      <w:r>
+        <w:t>System felt susceptible to brute forcing with the order</w:t>
+      </w:r>
+    </w:p>
+    <w:p>
+      <w:r>
+        <w:t>A lot of backtracking, and environment feels similar</w:t>
+      </w:r>
+      <w:r>
+        <w:t xml:space="preserve">, maybe if movement and level progression was more direct and less </w:t>
+      </w:r>
+      <w:r>
+        <w:t>repeating the same room. Make rooms more visually distinct</w:t>
+      </w:r>
+    </w:p>
+    <w:p>
+      <w:r>
+        <w:br/>
+      </w:r>
+    </w:p>
+    <w:p/>
     <w:p/>
     <w:p/>
     <w:p/>

</xml_diff>